<commit_message>
Alterações nos documentos do git e kubernets
</commit_message>
<xml_diff>
--- a/git/GIT comandos.docx
+++ b/git/GIT comandos.docx
@@ -6,6 +6,9 @@
       <w:pPr>
         <w:pStyle w:val="Ttulo1"/>
       </w:pPr>
+      <w:r>
+        <w:t xml:space="preserve"> </w:t>
+      </w:r>
       <w:r>
         <w:t xml:space="preserve">GIT </w:t>
       </w:r>
@@ -123,8 +126,6 @@
       <w:r>
         <w:t>: git checkout v0.1</w:t>
       </w:r>
-      <w:bookmarkStart w:id="0" w:name="_GoBack"/>
-      <w:bookmarkEnd w:id="0"/>
     </w:p>
     <w:p>
       <w:r>
@@ -327,6 +328,38 @@
       </w:r>
     </w:p>
     <w:p>
+      <w:pPr>
+        <w:rPr>
+          <w:rStyle w:val="Ttulo3Char"/>
+          <w:rFonts w:asciiTheme="minorHAnsi" w:eastAsiaTheme="minorHAnsi" w:hAnsiTheme="minorHAnsi" w:cstheme="minorBidi"/>
+          <w:color w:val="auto"/>
+          <w:sz w:val="22"/>
+          <w:szCs w:val="22"/>
+        </w:rPr>
+      </w:pPr>
+      <w:r>
+        <w:rPr>
+          <w:color w:val="1F4E79" w:themeColor="accent1" w:themeShade="80"/>
+        </w:rPr>
+        <w:t xml:space="preserve">Criar Branch igual origin : </w:t>
+      </w:r>
+      <w:r>
+        <w:t>git branch develop origin/develop</w:t>
+      </w:r>
+      <w:r>
+        <w:rPr>
+          <w:rStyle w:val="Ttulo3Char"/>
+          <w:rFonts w:asciiTheme="minorHAnsi" w:eastAsiaTheme="minorHAnsi" w:hAnsiTheme="minorHAnsi" w:cstheme="minorBidi"/>
+          <w:color w:val="auto"/>
+          <w:sz w:val="22"/>
+          <w:szCs w:val="22"/>
+        </w:rPr>
+        <w:t xml:space="preserve"> </w:t>
+      </w:r>
+    </w:p>
+    <w:p>
+      <w:bookmarkStart w:id="0" w:name="_GoBack"/>
+      <w:bookmarkEnd w:id="0"/>
       <w:r>
         <w:rPr>
           <w:rStyle w:val="Ttulo3Char"/>

</xml_diff>